<commit_message>
Version définitive du démineur et de l'analyse
</commit_message>
<xml_diff>
--- a/documentation/Analyse.docx
+++ b/documentation/Analyse.docx
@@ -20,12 +20,19 @@
     </w:p>
     <w:p>
       <w:pPr>
-        <w:jc w:val="center"/>
         <w:rPr>
           <w:sz w:val="32"/>
           <w:szCs w:val="32"/>
         </w:rPr>
       </w:pPr>
+    </w:p>
+    <w:p>
+      <w:r>
+        <w:rPr>
+          <w:color w:val="FF0000"/>
+        </w:rPr>
+        <w:t>En rouge apparaitront les modifications apportées à cette analyse lors du codage</w:t>
+      </w:r>
     </w:p>
     <w:p>
       <w:r>
@@ -108,7 +115,25 @@
         <w:t xml:space="preserve">que lorsque le joueur clique sur la première case, de telle manière </w:t>
       </w:r>
       <w:r>
-        <w:t xml:space="preserve">qu’il ne clique pas sur une bombe. Il a ensuite le choix de marquer une case comme contenant une bombe </w:t>
+        <w:t>qu’il ne clique pas sur une bombe.</w:t>
+      </w:r>
+      <w:r>
+        <w:t xml:space="preserve"> </w:t>
+      </w:r>
+      <w:r>
+        <w:rPr>
+          <w:color w:val="FF0000"/>
+        </w:rPr>
+        <w:t xml:space="preserve">(en réalité une zone </w:t>
+      </w:r>
+      <w:r>
+        <w:rPr>
+          <w:color w:val="FF0000"/>
+        </w:rPr>
+        <w:t xml:space="preserve">découverte est affichée au démarrage de la partie) </w:t>
+      </w:r>
+      <w:r>
+        <w:t xml:space="preserve"> Il a ensuite le choix de marquer une case comme contenant une bombe </w:t>
       </w:r>
       <w:r>
         <w:t>o</w:t>
@@ -157,6 +182,9 @@
     </w:p>
     <w:p>
       <w:r>
+        <w:rPr>
+          <w:noProof/>
+        </w:rPr>
         <w:drawing>
           <wp:inline distT="0" distB="0" distL="0" distR="0" wp14:anchorId="656CF5F5" wp14:editId="34DD69E8">
             <wp:extent cx="5760720" cy="5216525"/>
@@ -194,7 +222,135 @@
         </w:drawing>
       </w:r>
     </w:p>
-    <w:p/>
+    <w:p>
+      <w:pPr>
+        <w:rPr>
+          <w:color w:val="FF0000"/>
+        </w:rPr>
+      </w:pPr>
+      <w:r>
+        <w:t>La classe principale est « Grille ». C’est elle qui va contenir les cases</w:t>
+      </w:r>
+      <w:r>
+        <w:t xml:space="preserve"> qui peuvent être des mines ou des indications</w:t>
+      </w:r>
+      <w:r>
+        <w:rPr>
+          <w:color w:val="FF0000"/>
+        </w:rPr>
+        <w:t>.</w:t>
+      </w:r>
+      <w:r>
+        <w:rPr>
+          <w:color w:val="FF0000"/>
+        </w:rPr>
+        <w:t xml:space="preserve"> La </w:t>
+      </w:r>
+      <w:r>
+        <w:rPr>
+          <w:color w:val="FF0000"/>
+        </w:rPr>
+        <w:t>grille contient un attribut « grille_ll » qui est une liste de liste qui contient chaque case</w:t>
+      </w:r>
+      <w:r>
+        <w:rPr>
+          <w:color w:val="FF0000"/>
+        </w:rPr>
+        <w:t xml:space="preserve">. On peut ainsi stocker </w:t>
+      </w:r>
+      <w:r>
+        <w:rPr>
+          <w:color w:val="FF0000"/>
+        </w:rPr>
+        <w:t xml:space="preserve">chaque case à sa position avec tous ses attributs. </w:t>
+      </w:r>
+      <w:r>
+        <w:rPr>
+          <w:color w:val="FF0000"/>
+        </w:rPr>
+        <w:t>Il y a aussi des cases vides</w:t>
+      </w:r>
+      <w:r>
+        <w:rPr>
+          <w:color w:val="FF0000"/>
+        </w:rPr>
+        <w:t xml:space="preserve">. </w:t>
+      </w:r>
+      <w:r>
+        <w:rPr>
+          <w:color w:val="FF0000"/>
+        </w:rPr>
+        <w:t xml:space="preserve">La classe case contient une méthode marquer pour permettre au joueur d’indiquer la présence d’une bombe. </w:t>
+      </w:r>
+    </w:p>
+    <w:p>
+      <w:pPr>
+        <w:rPr>
+          <w:color w:val="FF0000"/>
+        </w:rPr>
+      </w:pPr>
+      <w:r>
+        <w:t xml:space="preserve">La classe partie </w:t>
+      </w:r>
+      <w:r>
+        <w:t xml:space="preserve">sert à initialiser la partie et à gérer les débuts et fin de partie. </w:t>
+      </w:r>
+      <w:r>
+        <w:rPr>
+          <w:color w:val="FF0000"/>
+        </w:rPr>
+        <w:t>Elle contient aussi une méthode basique d’affichage de l’état de la partie en console.</w:t>
+      </w:r>
+    </w:p>
+    <w:p>
+      <w:pPr>
+        <w:rPr>
+          <w:color w:val="FF0000"/>
+        </w:rPr>
+      </w:pPr>
+      <w:r>
+        <w:rPr>
+          <w:color w:val="FF0000"/>
+        </w:rPr>
+        <w:t xml:space="preserve">Lors du codage j’ai rajouté une classe </w:t>
+      </w:r>
+      <w:r>
+        <w:rPr>
+          <w:color w:val="FF0000"/>
+        </w:rPr>
+        <w:t>« A</w:t>
+      </w:r>
+      <w:r>
+        <w:rPr>
+          <w:color w:val="FF0000"/>
+        </w:rPr>
+        <w:t>ffichage</w:t>
+      </w:r>
+      <w:r>
+        <w:rPr>
+          <w:color w:val="FF0000"/>
+        </w:rPr>
+        <w:t>Grille »</w:t>
+      </w:r>
+      <w:r>
+        <w:rPr>
+          <w:color w:val="FF0000"/>
+        </w:rPr>
+        <w:t xml:space="preserve"> pour la gestion de l’affichage graphique</w:t>
+      </w:r>
+      <w:r>
+        <w:rPr>
+          <w:color w:val="FF0000"/>
+        </w:rPr>
+        <w:t>. Elle gère le choix de la difficulté, les clics, l’affichage du nombre de bombes restantes</w:t>
+      </w:r>
+      <w:r>
+        <w:rPr>
+          <w:color w:val="FF0000"/>
+        </w:rPr>
+        <w:t>.</w:t>
+      </w:r>
+    </w:p>
     <w:p>
       <w:r>
         <w:br w:type="page"/>
@@ -202,12 +358,15 @@
     </w:p>
     <w:p>
       <w:r>
+        <w:lastRenderedPageBreak/>
         <w:t>Diagramme d’activité</w:t>
       </w:r>
     </w:p>
     <w:p>
       <w:r>
-        <w:lastRenderedPageBreak/>
+        <w:rPr>
+          <w:noProof/>
+        </w:rPr>
         <w:drawing>
           <wp:inline distT="0" distB="0" distL="0" distR="0" wp14:anchorId="77851E74" wp14:editId="48EE3310">
             <wp:extent cx="4252328" cy="6233700"/>
@@ -247,12 +406,12 @@
     </w:p>
     <w:p>
       <w:r>
+        <w:br w:type="page"/>
+      </w:r>
+    </w:p>
+    <w:p>
+      <w:r>
         <w:lastRenderedPageBreak/>
-        <w:br w:type="page"/>
-      </w:r>
-    </w:p>
-    <w:p>
-      <w:r>
         <w:t>Diagramme état transition</w:t>
       </w:r>
       <w:r>
@@ -261,6 +420,9 @@
     </w:p>
     <w:p>
       <w:r>
+        <w:rPr>
+          <w:noProof/>
+        </w:rPr>
         <w:drawing>
           <wp:inline distT="0" distB="0" distL="0" distR="0" wp14:anchorId="44F8DA98" wp14:editId="5CFDB28B">
             <wp:extent cx="5760720" cy="4498340"/>

</xml_diff>